<commit_message>
relatorio falta o experimental
</commit_message>
<xml_diff>
--- a/89466-89546(relatório1).docx
+++ b/89466-89546(relatório1).docx
@@ -115,14 +115,7 @@
           <w:sz w:val="24"/>
         </w:rPr>
         <w:tab/>
-        <w:t xml:space="preserve">Foi-nos proposto desenvolver um projeto no âmbito da cadeira de Análise e Síntese de Algoritmos que se baseia na identificação de </w:t>
-      </w:r>
-      <w:r>
-        <w:rPr>
-          <w:rFonts w:ascii="Arial" w:hAnsi="Arial" w:cs="Arial"/>
-          <w:sz w:val="24"/>
-        </w:rPr>
-        <w:t>sub-redes e em reconhecer routers que levariam ao aumento do número de sub-redes caso estes tenham sido atacados ou desligados.</w:t>
+        <w:t>Foi-nos proposto desenvolver um projeto no âmbito da cadeira de Análise e Síntese de Algoritmos que se baseia na identificação de sub-redes e em reconhecer routers que levariam ao aumento do número de sub-redes caso estes tenham sido atacados ou desligados.</w:t>
       </w:r>
     </w:p>
     <w:p>
@@ -135,14 +128,7 @@
           <w:rFonts w:ascii="Arial" w:hAnsi="Arial" w:cs="Arial"/>
           <w:sz w:val="24"/>
         </w:rPr>
-        <w:t>Deste modo, apresentamos o problema como um grafo não dirigido onde utilizamos um algoritmo de procura de componentes fortemente</w:t>
-      </w:r>
-      <w:r>
-        <w:rPr>
-          <w:rFonts w:ascii="Arial" w:hAnsi="Arial" w:cs="Arial"/>
-          <w:sz w:val="24"/>
-        </w:rPr>
-        <w:t xml:space="preserve"> ligadas nomeadamente o algoritmo de </w:t>
+        <w:t xml:space="preserve">Deste modo, apresentamos o problema como um grafo não dirigido onde utilizamos um algoritmo de procura de componentes fortemente ligadas nomeadamente o algoritmo de </w:t>
       </w:r>
       <w:proofErr w:type="spellStart"/>
       <w:r>
@@ -158,14 +144,7 @@
           <w:rFonts w:ascii="Arial" w:hAnsi="Arial" w:cs="Arial"/>
           <w:sz w:val="24"/>
         </w:rPr>
-        <w:t xml:space="preserve"> le</w:t>
-      </w:r>
-      <w:r>
-        <w:rPr>
-          <w:rFonts w:ascii="Arial" w:hAnsi="Arial" w:cs="Arial"/>
-          <w:sz w:val="24"/>
-        </w:rPr>
-        <w:t xml:space="preserve">cionado nas aulas. </w:t>
+        <w:t xml:space="preserve"> lecionado nas aulas. </w:t>
       </w:r>
     </w:p>
     <w:p>
@@ -299,14 +278,7 @@
           <w:rFonts w:ascii="Arial" w:hAnsi="Arial" w:cs="Arial"/>
           <w:sz w:val="24"/>
         </w:rPr>
-        <w:t>Para resolver o primeiro ponto (determinar o número de sub-redes), utiliz</w:t>
-      </w:r>
-      <w:r>
-        <w:rPr>
-          <w:rFonts w:ascii="Arial" w:hAnsi="Arial" w:cs="Arial"/>
-          <w:sz w:val="24"/>
-        </w:rPr>
-        <w:t>ámos um algoritmo DFS recursivo (</w:t>
+        <w:t>Para resolver o primeiro ponto (determinar o número de sub-redes), utilizámos um algoritmo DFS recursivo (</w:t>
       </w:r>
       <w:proofErr w:type="spellStart"/>
       <w:r>
@@ -324,14 +296,7 @@
           <w:rFonts w:ascii="Arial" w:hAnsi="Arial" w:cs="Arial"/>
           <w:sz w:val="24"/>
         </w:rPr>
-        <w:t>)</w:t>
-      </w:r>
-      <w:r>
-        <w:rPr>
-          <w:rFonts w:ascii="Arial" w:hAnsi="Arial" w:cs="Arial"/>
-          <w:sz w:val="24"/>
-        </w:rPr>
-        <w:t xml:space="preserve"> que por cada vez que atravessa a rede, descobre uma sub-rede e coloca no </w:t>
+        <w:t xml:space="preserve">) que por cada vez que atravessa a rede, descobre uma sub-rede e coloca no </w:t>
       </w:r>
       <w:proofErr w:type="spellStart"/>
       <w:r>
@@ -374,14 +339,7 @@
           <w:rFonts w:ascii="Arial" w:hAnsi="Arial" w:cs="Arial"/>
           <w:sz w:val="24"/>
         </w:rPr>
-        <w:t xml:space="preserve">(componentes conectadas), de tamanho N, a sub-rede a que cada vértice pertence. No final da função, retorna o número de </w:t>
-      </w:r>
-      <w:r>
-        <w:rPr>
-          <w:rFonts w:ascii="Arial" w:hAnsi="Arial" w:cs="Arial"/>
-          <w:sz w:val="24"/>
-        </w:rPr>
-        <w:t>sub-redes.</w:t>
+        <w:t>(componentes conectadas), de tamanho N, a sub-rede a que cada vértice pertence. No final da função, retorna o número de sub-redes.</w:t>
       </w:r>
     </w:p>
     <w:p>
@@ -459,14 +417,7 @@
           <w:rFonts w:ascii="Arial" w:hAnsi="Arial" w:cs="Arial"/>
           <w:sz w:val="24"/>
         </w:rPr>
-        <w:t>), esc</w:t>
-      </w:r>
-      <w:r>
-        <w:rPr>
-          <w:rFonts w:ascii="Arial" w:hAnsi="Arial" w:cs="Arial"/>
-          <w:sz w:val="24"/>
-        </w:rPr>
-        <w:t>olhido pela complexidade e pela pequena complexidade espacial (O(N) no pior caso).</w:t>
+        <w:t>), escolhido pela complexidade e pela pequena complexidade espacial (O(N) no pior caso).</w:t>
       </w:r>
     </w:p>
     <w:p>
@@ -640,14 +591,7 @@
           <w:rFonts w:ascii="Arial" w:hAnsi="Arial" w:cs="Arial"/>
           <w:sz w:val="24"/>
         </w:rPr>
-        <w:t>), que ao invés de começar a contar sub-redes do 0, começa a contar a partir de 2 (os routers que quebram</w:t>
-      </w:r>
-      <w:r>
-        <w:rPr>
-          <w:rFonts w:ascii="Arial" w:hAnsi="Arial" w:cs="Arial"/>
-          <w:sz w:val="24"/>
-        </w:rPr>
-        <w:t xml:space="preserve"> têm o valor 1)</w:t>
+        <w:t>), que ao invés de começar a contar sub-redes do 0, começa a contar a partir de 2 (os routers que quebram têm o valor 1)</w:t>
       </w:r>
       <w:r>
         <w:rPr>
@@ -725,14 +669,7 @@
           <w:sz w:val="24"/>
         </w:rPr>
         <w:tab/>
-        <w:t xml:space="preserve">No final </w:t>
-      </w:r>
-      <w:r>
-        <w:rPr>
-          <w:rFonts w:ascii="Arial" w:hAnsi="Arial" w:cs="Arial"/>
-          <w:sz w:val="24"/>
-        </w:rPr>
-        <w:t xml:space="preserve">do programa, o </w:t>
+        <w:t xml:space="preserve">No final do programa, o </w:t>
       </w:r>
       <w:proofErr w:type="spellStart"/>
       <w:r>
@@ -777,6 +714,15 @@
         </w:rPr>
         <w:t>é libertado de memória, em conjunto</w:t>
       </w:r>
+      <w:r>
+        <w:rPr>
+          <w:rFonts w:ascii="Arial" w:hAnsi="Arial" w:cs="Arial"/>
+          <w:sz w:val="24"/>
+        </w:rPr>
+        <w:t xml:space="preserve"> com a rede</w:t>
+      </w:r>
+      <w:bookmarkStart w:id="0" w:name="_GoBack"/>
+      <w:bookmarkEnd w:id="0"/>
       <w:r>
         <w:rPr>
           <w:rFonts w:ascii="Arial" w:hAnsi="Arial" w:cs="Arial"/>
@@ -848,21 +794,7 @@
           <w:rFonts w:ascii="Arial" w:hAnsi="Arial" w:cs="Arial"/>
           <w:sz w:val="24"/>
         </w:rPr>
-        <w:t>Em relação à análise teórica do nosso algoritmo, mais concretamente relacionado com a execução de cada ciclo, tendo em conta que V é o número de vértices de um grafo (neste cas</w:t>
-      </w:r>
-      <w:r>
-        <w:rPr>
-          <w:rFonts w:ascii="Arial" w:hAnsi="Arial" w:cs="Arial"/>
-          <w:sz w:val="24"/>
-        </w:rPr>
-        <w:t>o o número de routers) e</w:t>
-      </w:r>
-      <w:r>
-        <w:rPr>
-          <w:rFonts w:ascii="Arial" w:hAnsi="Arial" w:cs="Arial"/>
-          <w:sz w:val="24"/>
-        </w:rPr>
-        <w:t xml:space="preserve"> </w:t>
+        <w:t xml:space="preserve">Em relação à análise teórica do nosso algoritmo, mais concretamente relacionado com a execução de cada ciclo, tendo em conta que V é o número de vértices de um grafo (neste caso o número de routers) e </w:t>
       </w:r>
       <w:proofErr w:type="spellStart"/>
       <w:r>
@@ -1316,15 +1248,7 @@
           <w:szCs w:val="20"/>
           <w:lang w:val="en-GB" w:eastAsia="pt-PT"/>
         </w:rPr>
-        <w:t xml:space="preserve"> and Clifford S</w:t>
-      </w:r>
-      <w:r>
-        <w:rPr>
-          <w:rFonts w:ascii="Arial" w:eastAsia="Times New Roman" w:hAnsi="Arial" w:cs="Arial"/>
-          <w:szCs w:val="20"/>
-          <w:lang w:val="en-GB" w:eastAsia="pt-PT"/>
-        </w:rPr>
-        <w:t>tein September 2009 ISBN-10: 0-262-53305-7; ISBN-13: 978-0-262-53305-8</w:t>
+        <w:t xml:space="preserve"> and Clifford Stein September 2009 ISBN-10: 0-262-53305-7; ISBN-13: 978-0-262-53305-8</w:t>
       </w:r>
     </w:p>
     <w:p>
@@ -1346,18 +1270,7 @@
             <w:sz w:val="24"/>
             <w:lang w:val="en-GB"/>
           </w:rPr>
-          <w:t>https://en.wik</w:t>
-        </w:r>
-        <w:bookmarkStart w:id="0" w:name="_GoBack"/>
-        <w:bookmarkEnd w:id="0"/>
-        <w:r>
-          <w:rPr>
-            <w:rStyle w:val="InternetLink"/>
-            <w:rFonts w:ascii="Arial" w:hAnsi="Arial" w:cs="Arial"/>
-            <w:sz w:val="24"/>
-            <w:lang w:val="en-GB"/>
-          </w:rPr>
-          <w:t>ipedia.org/wiki/Biconnected_component</w:t>
+          <w:t>https://en.wikipedia.org/wiki/Biconnected_component</w:t>
         </w:r>
       </w:hyperlink>
     </w:p>

</xml_diff>